<commit_message>
update to ver 2124
</commit_message>
<xml_diff>
--- a/DOC/Loader.docx
+++ b/DOC/Loader.docx
@@ -6,7 +6,6 @@
       <w:pPr>
         <w:pStyle w:val="IntenseQuote"/>
         <w:rPr>
-          <w:rFonts w:hint="cs"/>
           <w:rtl/>
         </w:rPr>
       </w:pPr>
@@ -196,8 +195,6 @@
         </w:rPr>
         <w:t xml:space="preserve"> </w:t>
       </w:r>
-      <w:bookmarkStart w:id="0" w:name="_GoBack"/>
-      <w:bookmarkEnd w:id="0"/>
       <w:r>
         <w:t>(</w:t>
       </w:r>
@@ -2440,7 +2437,6 @@
               <w:bidi w:val="0"/>
               <w:ind w:left="0"/>
               <w:rPr>
-                <w:rFonts w:hint="cs"/>
                 <w:rtl/>
                 <w:lang w:val="en-US"/>
               </w:rPr>
@@ -3072,11 +3068,11 @@
         <w:bidi w:val="0"/>
         <w:ind w:left="0"/>
       </w:pPr>
-      <w:bookmarkStart w:id="1" w:name="_Hlk37068212"/>
+      <w:bookmarkStart w:id="0" w:name="_Hlk37068212"/>
       <w:r>
         <w:t>00=</w:t>
       </w:r>
-      <w:bookmarkStart w:id="2" w:name="_Hlk15548158"/>
+      <w:bookmarkStart w:id="1" w:name="_Hlk15548158"/>
       <w:r>
         <w:t xml:space="preserve"> </w:t>
       </w:r>
@@ -3092,7 +3088,7 @@
       <w:r>
         <w:t xml:space="preserve"> sector A </w:t>
       </w:r>
-      <w:bookmarkEnd w:id="2"/>
+      <w:bookmarkEnd w:id="1"/>
       <w:r>
         <w:t xml:space="preserve">and sector B, </w:t>
       </w:r>
@@ -3132,7 +3128,10 @@
         <w:ind w:left="0"/>
       </w:pPr>
       <w:r>
-        <w:t>01=</w:t>
+        <w:t xml:space="preserve">BIT0 </w:t>
+      </w:r>
+      <w:r>
+        <w:t>=</w:t>
       </w:r>
       <w:r>
         <w:t xml:space="preserve"> </w:t>
@@ -3151,7 +3150,13 @@
         <w:ind w:left="0"/>
       </w:pPr>
       <w:r>
-        <w:t>02=</w:t>
+        <w:t>BIT</w:t>
+      </w:r>
+      <w:r>
+        <w:t xml:space="preserve">1 </w:t>
+      </w:r>
+      <w:r>
+        <w:t>=</w:t>
       </w:r>
       <w:r>
         <w:t xml:space="preserve"> </w:t>
@@ -3173,7 +3178,13 @@
         <w:ind w:left="0"/>
       </w:pPr>
       <w:r>
-        <w:t xml:space="preserve">04= </w:t>
+        <w:t>BIT</w:t>
+      </w:r>
+      <w:r>
+        <w:t xml:space="preserve">3 </w:t>
+      </w:r>
+      <w:r>
+        <w:t xml:space="preserve">= </w:t>
       </w:r>
       <w:r>
         <w:t xml:space="preserve">erase </w:t>
@@ -3182,7 +3193,7 @@
         <w:t xml:space="preserve">Sector C </w:t>
       </w:r>
     </w:p>
-    <w:bookmarkEnd w:id="1"/>
+    <w:bookmarkEnd w:id="0"/>
     <w:p>
       <w:pPr>
         <w:pStyle w:val="ListParagraph"/>
@@ -3221,6 +3232,8 @@
         <w:bidi w:val="0"/>
         <w:ind w:left="0"/>
       </w:pPr>
+      <w:bookmarkStart w:id="2" w:name="_GoBack"/>
+      <w:bookmarkEnd w:id="2"/>
       <w:r>
         <w:t>03 =</w:t>
       </w:r>
@@ -4361,7 +4374,7 @@
       </w:pPr>
     </w:pPrDefault>
   </w:docDefaults>
-  <w:latentStyles w:defLockedState="0" w:defUIPriority="99" w:defSemiHidden="0" w:defUnhideWhenUsed="0" w:defQFormat="0" w:count="377">
+  <w:latentStyles w:defLockedState="0" w:defUIPriority="99" w:defSemiHidden="0" w:defUnhideWhenUsed="0" w:defQFormat="0" w:count="376">
     <w:lsdException w:name="Normal" w:uiPriority="0" w:qFormat="1"/>
     <w:lsdException w:name="heading 1" w:uiPriority="9" w:qFormat="1"/>
     <w:lsdException w:name="heading 2" w:semiHidden="1" w:uiPriority="9" w:unhideWhenUsed="1" w:qFormat="1"/>
@@ -4467,6 +4480,7 @@
     <w:lsdException w:name="HTML Sample" w:semiHidden="1" w:unhideWhenUsed="1"/>
     <w:lsdException w:name="HTML Typewriter" w:semiHidden="1" w:unhideWhenUsed="1"/>
     <w:lsdException w:name="HTML Variable" w:semiHidden="1" w:unhideWhenUsed="1"/>
+    <w:lsdException w:name="Normal Table" w:semiHidden="1" w:unhideWhenUsed="1"/>
     <w:lsdException w:name="annotation subject" w:semiHidden="1" w:unhideWhenUsed="1"/>
     <w:lsdException w:name="No List" w:semiHidden="1" w:unhideWhenUsed="1"/>
     <w:lsdException w:name="Outline List 1" w:semiHidden="1" w:unhideWhenUsed="1"/>
@@ -4512,9 +4526,11 @@
     <w:lsdException w:name="Table Subtle 1" w:semiHidden="1" w:unhideWhenUsed="1"/>
     <w:lsdException w:name="Table Subtle 2" w:semiHidden="1" w:unhideWhenUsed="1"/>
     <w:lsdException w:name="Table Web 1" w:semiHidden="1" w:unhideWhenUsed="1"/>
+    <w:lsdException w:name="Table Web 2" w:semiHidden="1" w:unhideWhenUsed="1"/>
     <w:lsdException w:name="Table Web 3" w:semiHidden="1" w:unhideWhenUsed="1"/>
     <w:lsdException w:name="Balloon Text" w:semiHidden="1" w:unhideWhenUsed="1"/>
     <w:lsdException w:name="Table Grid" w:uiPriority="39"/>
+    <w:lsdException w:name="Table Theme" w:semiHidden="1" w:unhideWhenUsed="1"/>
     <w:lsdException w:name="Placeholder Text" w:semiHidden="1"/>
     <w:lsdException w:name="No Spacing" w:uiPriority="1" w:qFormat="1"/>
     <w:lsdException w:name="Light Shading" w:uiPriority="60"/>
@@ -4735,7 +4751,6 @@
     <w:lsdException w:name="Hashtag" w:semiHidden="1" w:unhideWhenUsed="1"/>
     <w:lsdException w:name="Unresolved Mention" w:semiHidden="1" w:unhideWhenUsed="1"/>
     <w:lsdException w:name="Smart Link" w:semiHidden="1" w:unhideWhenUsed="1"/>
-    <w:lsdException w:name="Smart Link Error" w:semiHidden="1" w:unhideWhenUsed="1"/>
   </w:latentStyles>
   <w:style w:type="paragraph" w:default="1" w:styleId="Normal">
     <w:name w:val="Normal"/>

</xml_diff>

<commit_message>
2.1.26 update Loader.docx Add firmware files
</commit_message>
<xml_diff>
--- a/DOC/Loader.docx
+++ b/DOC/Loader.docx
@@ -1,6 +1,6 @@
 
 <file path=word/document.xml><?xml version="1.0" encoding="utf-8"?>
-<w:document xmlns:wpc="http://schemas.microsoft.com/office/word/2010/wordprocessingCanvas" xmlns:cx="http://schemas.microsoft.com/office/drawing/2014/chartex" xmlns:cx1="http://schemas.microsoft.com/office/drawing/2015/9/8/chartex" xmlns:cx2="http://schemas.microsoft.com/office/drawing/2015/10/21/chartex" xmlns:cx3="http://schemas.microsoft.com/office/drawing/2016/5/9/chartex" xmlns:cx4="http://schemas.microsoft.com/office/drawing/2016/5/10/chartex" xmlns:cx5="http://schemas.microsoft.com/office/drawing/2016/5/11/chartex" xmlns:cx6="http://schemas.microsoft.com/office/drawing/2016/5/12/chartex" xmlns:cx7="http://schemas.microsoft.com/office/drawing/2016/5/13/chartex" xmlns:cx8="http://schemas.microsoft.com/office/drawing/2016/5/14/chartex" xmlns:mc="http://schemas.openxmlformats.org/markup-compatibility/2006" xmlns:aink="http://schemas.microsoft.com/office/drawing/2016/ink" xmlns:am3d="http://schemas.microsoft.com/office/drawing/2017/model3d" xmlns:o="urn:schemas-microsoft-com:office:office" xmlns:r="http://schemas.openxmlformats.org/officeDocument/2006/relationships" xmlns:m="http://schemas.openxmlformats.org/officeDocument/2006/math" xmlns:v="urn:schemas-microsoft-com:vml" xmlns:wp14="http://schemas.microsoft.com/office/word/2010/wordprocessingDrawing" xmlns:wp="http://schemas.openxmlformats.org/drawingml/2006/wordprocessingDrawing" xmlns:w10="urn:schemas-microsoft-com:office:word" xmlns:w="http://schemas.openxmlformats.org/wordprocessingml/2006/main" xmlns:w14="http://schemas.microsoft.com/office/word/2010/wordml" xmlns:w15="http://schemas.microsoft.com/office/word/2012/wordml" xmlns:w16cid="http://schemas.microsoft.com/office/word/2016/wordml/cid" xmlns:w16se="http://schemas.microsoft.com/office/word/2015/wordml/symex" xmlns:wpg="http://schemas.microsoft.com/office/word/2010/wordprocessingGroup" xmlns:wpi="http://schemas.microsoft.com/office/word/2010/wordprocessingInk" xmlns:wne="http://schemas.microsoft.com/office/word/2006/wordml" xmlns:wps="http://schemas.microsoft.com/office/word/2010/wordprocessingShape" mc:Ignorable="w14 w15 w16se w16cid wp14">
+<w:document xmlns:wpc="http://schemas.microsoft.com/office/word/2010/wordprocessingCanvas" xmlns:cx="http://schemas.microsoft.com/office/drawing/2014/chartex" xmlns:cx1="http://schemas.microsoft.com/office/drawing/2015/9/8/chartex" xmlns:cx2="http://schemas.microsoft.com/office/drawing/2015/10/21/chartex" xmlns:cx3="http://schemas.microsoft.com/office/drawing/2016/5/9/chartex" xmlns:cx4="http://schemas.microsoft.com/office/drawing/2016/5/10/chartex" xmlns:cx5="http://schemas.microsoft.com/office/drawing/2016/5/11/chartex" xmlns:cx6="http://schemas.microsoft.com/office/drawing/2016/5/12/chartex" xmlns:cx7="http://schemas.microsoft.com/office/drawing/2016/5/13/chartex" xmlns:cx8="http://schemas.microsoft.com/office/drawing/2016/5/14/chartex" xmlns:mc="http://schemas.openxmlformats.org/markup-compatibility/2006" xmlns:aink="http://schemas.microsoft.com/office/drawing/2016/ink" xmlns:am3d="http://schemas.microsoft.com/office/drawing/2017/model3d" xmlns:o="urn:schemas-microsoft-com:office:office" xmlns:r="http://schemas.openxmlformats.org/officeDocument/2006/relationships" xmlns:m="http://schemas.openxmlformats.org/officeDocument/2006/math" xmlns:v="urn:schemas-microsoft-com:vml" xmlns:wp14="http://schemas.microsoft.com/office/word/2010/wordprocessingDrawing" xmlns:wp="http://schemas.openxmlformats.org/drawingml/2006/wordprocessingDrawing" xmlns:w10="urn:schemas-microsoft-com:office:word" xmlns:w="http://schemas.openxmlformats.org/wordprocessingml/2006/main" xmlns:w14="http://schemas.microsoft.com/office/word/2010/wordml" xmlns:w15="http://schemas.microsoft.com/office/word/2012/wordml" xmlns:w16cex="http://schemas.microsoft.com/office/word/2018/wordml/cex" xmlns:w16cid="http://schemas.microsoft.com/office/word/2016/wordml/cid" xmlns:w16="http://schemas.microsoft.com/office/word/2018/wordml" xmlns:w16se="http://schemas.microsoft.com/office/word/2015/wordml/symex" xmlns:wpg="http://schemas.microsoft.com/office/word/2010/wordprocessingGroup" xmlns:wpi="http://schemas.microsoft.com/office/word/2010/wordprocessingInk" xmlns:wne="http://schemas.microsoft.com/office/word/2006/wordml" xmlns:wps="http://schemas.microsoft.com/office/word/2010/wordprocessingShape" mc:Ignorable="w14 w15 w16se w16cid w16 w16cex wp14">
   <w:body>
     <w:p>
       <w:pPr>
@@ -123,11 +123,16 @@
         <w:t xml:space="preserve">, </w:t>
       </w:r>
       <w:r>
-        <w:t>send  "A" every 100 ms</w:t>
+        <w:t xml:space="preserve">send  "A" every 100 </w:t>
+      </w:r>
+      <w:proofErr w:type="spellStart"/>
+      <w:r>
+        <w:t>ms</w:t>
       </w:r>
       <w:r>
         <w:t>.</w:t>
       </w:r>
+      <w:proofErr w:type="spellEnd"/>
     </w:p>
     <w:p>
       <w:pPr>
@@ -599,8 +604,13 @@
           <w:szCs w:val="20"/>
         </w:rPr>
       </w:pPr>
-      <w:r>
-        <w:t>Instet 12345678 use “</w:t>
+      <w:proofErr w:type="spellStart"/>
+      <w:r>
+        <w:t>Instet</w:t>
+      </w:r>
+      <w:proofErr w:type="spellEnd"/>
+      <w:r>
+        <w:t xml:space="preserve"> 12345678 use “</w:t>
       </w:r>
       <w:r>
         <w:rPr>
@@ -3023,8 +3033,6 @@
       <w:r>
         <w:t>set</w:t>
       </w:r>
-      <w:bookmarkStart w:id="0" w:name="_GoBack"/>
-      <w:bookmarkEnd w:id="0"/>
       <w:r>
         <w:t xml:space="preserve"> </w:t>
       </w:r>
@@ -3064,11 +3072,11 @@
         <w:bidi w:val="0"/>
         <w:ind w:left="0"/>
       </w:pPr>
-      <w:bookmarkStart w:id="1" w:name="_Hlk37068212"/>
+      <w:bookmarkStart w:id="0" w:name="_Hlk37068212"/>
       <w:r>
         <w:t>00=</w:t>
       </w:r>
-      <w:bookmarkStart w:id="2" w:name="_Hlk15548158"/>
+      <w:bookmarkStart w:id="1" w:name="_Hlk15548158"/>
       <w:r>
         <w:t xml:space="preserve"> </w:t>
       </w:r>
@@ -3084,7 +3092,7 @@
       <w:r>
         <w:t xml:space="preserve"> sector A </w:t>
       </w:r>
-      <w:bookmarkEnd w:id="2"/>
+      <w:bookmarkEnd w:id="1"/>
       <w:r>
         <w:t xml:space="preserve">and sector B, </w:t>
       </w:r>
@@ -3175,7 +3183,7 @@
         <w:t xml:space="preserve">Sector C </w:t>
       </w:r>
     </w:p>
-    <w:bookmarkEnd w:id="1"/>
+    <w:bookmarkEnd w:id="0"/>
     <w:p>
       <w:pPr>
         <w:pStyle w:val="ListParagraph"/>
@@ -3183,8 +3191,13 @@
         <w:ind w:left="0"/>
       </w:pPr>
       <w:r>
-        <w:t>… ect</w:t>
-      </w:r>
+        <w:t xml:space="preserve">… </w:t>
+      </w:r>
+      <w:proofErr w:type="spellStart"/>
+      <w:r>
+        <w:t>ect</w:t>
+      </w:r>
+      <w:proofErr w:type="spellEnd"/>
     </w:p>
     <w:p>
       <w:pPr>
@@ -3305,7 +3318,15 @@
         <w:bidi w:val="0"/>
       </w:pPr>
       <w:r>
-        <w:t>Please do not change the boot-loader if not necessary. The boot-loader in sector A is special case in which checksum protection will not work. Failure while flashing can cause the unit to stop functioning, after boot-loader failure boot-loader file can only be flashed via Jtag.</w:t>
+        <w:t xml:space="preserve">Please do not change the boot-loader if not necessary. The boot-loader in sector A is special case in which checksum protection will not work. Failure while flashing can cause the unit to stop functioning, after boot-loader failure boot-loader file can only be flashed via </w:t>
+      </w:r>
+      <w:proofErr w:type="spellStart"/>
+      <w:r>
+        <w:t>Jtag</w:t>
+      </w:r>
+      <w:proofErr w:type="spellEnd"/>
+      <w:r>
+        <w:t>.</w:t>
       </w:r>
     </w:p>
     <w:p>
@@ -3341,9 +3362,11 @@
       <w:r>
         <w:t xml:space="preserve">Run: </w:t>
       </w:r>
+      <w:proofErr w:type="spellStart"/>
       <w:r>
         <w:t>Get_file_flash_kernel</w:t>
       </w:r>
+      <w:proofErr w:type="spellEnd"/>
     </w:p>
     <w:p>
       <w:pPr>
@@ -3373,7 +3396,19 @@
         <w:t xml:space="preserve">01 </w:t>
       </w:r>
       <w:r>
-        <w:t>00 00 00 00 00 00 00 00 00 00 00 00 00 00 00 3F 00 E5 67 02 00</w:t>
+        <w:t xml:space="preserve">00 </w:t>
+      </w:r>
+      <w:r>
+        <w:rPr>
+          <w:highlight w:val="green"/>
+        </w:rPr>
+        <w:t>5A 00</w:t>
+      </w:r>
+      <w:r>
+        <w:t xml:space="preserve"> </w:t>
+      </w:r>
+      <w:r>
+        <w:t xml:space="preserve"> 00 00 00 00 00 00 00 00 00 00 00 00 3F 00 E5 67 02 00</w:t>
       </w:r>
     </w:p>
     <w:p>
@@ -3443,7 +3478,15 @@
         <w:bidi w:val="0"/>
       </w:pPr>
       <w:r>
-        <w:t>Select unit “cmd Baud” - baud rate for loader command</w:t>
+        <w:t>Select unit “</w:t>
+      </w:r>
+      <w:proofErr w:type="spellStart"/>
+      <w:r>
+        <w:t>cmd</w:t>
+      </w:r>
+      <w:proofErr w:type="spellEnd"/>
+      <w:r>
+        <w:t xml:space="preserve"> Baud” - baud rate for loader command</w:t>
       </w:r>
     </w:p>
     <w:p>
@@ -3547,7 +3590,7 @@
 </file>
 
 <file path=word/endnotes.xml><?xml version="1.0" encoding="utf-8"?>
-<w:endnotes xmlns:wpc="http://schemas.microsoft.com/office/word/2010/wordprocessingCanvas" xmlns:cx="http://schemas.microsoft.com/office/drawing/2014/chartex" xmlns:cx1="http://schemas.microsoft.com/office/drawing/2015/9/8/chartex" xmlns:cx2="http://schemas.microsoft.com/office/drawing/2015/10/21/chartex" xmlns:cx3="http://schemas.microsoft.com/office/drawing/2016/5/9/chartex" xmlns:cx4="http://schemas.microsoft.com/office/drawing/2016/5/10/chartex" xmlns:cx5="http://schemas.microsoft.com/office/drawing/2016/5/11/chartex" xmlns:cx6="http://schemas.microsoft.com/office/drawing/2016/5/12/chartex" xmlns:cx7="http://schemas.microsoft.com/office/drawing/2016/5/13/chartex" xmlns:cx8="http://schemas.microsoft.com/office/drawing/2016/5/14/chartex" xmlns:mc="http://schemas.openxmlformats.org/markup-compatibility/2006" xmlns:aink="http://schemas.microsoft.com/office/drawing/2016/ink" xmlns:am3d="http://schemas.microsoft.com/office/drawing/2017/model3d" xmlns:o="urn:schemas-microsoft-com:office:office" xmlns:r="http://schemas.openxmlformats.org/officeDocument/2006/relationships" xmlns:m="http://schemas.openxmlformats.org/officeDocument/2006/math" xmlns:v="urn:schemas-microsoft-com:vml" xmlns:wp14="http://schemas.microsoft.com/office/word/2010/wordprocessingDrawing" xmlns:wp="http://schemas.openxmlformats.org/drawingml/2006/wordprocessingDrawing" xmlns:w10="urn:schemas-microsoft-com:office:word" xmlns:w="http://schemas.openxmlformats.org/wordprocessingml/2006/main" xmlns:w14="http://schemas.microsoft.com/office/word/2010/wordml" xmlns:w15="http://schemas.microsoft.com/office/word/2012/wordml" xmlns:w16cid="http://schemas.microsoft.com/office/word/2016/wordml/cid" xmlns:w16se="http://schemas.microsoft.com/office/word/2015/wordml/symex" xmlns:wpg="http://schemas.microsoft.com/office/word/2010/wordprocessingGroup" xmlns:wpi="http://schemas.microsoft.com/office/word/2010/wordprocessingInk" xmlns:wne="http://schemas.microsoft.com/office/word/2006/wordml" xmlns:wps="http://schemas.microsoft.com/office/word/2010/wordprocessingShape" mc:Ignorable="w14 w15 w16se w16cid wp14">
+<w:endnotes xmlns:wpc="http://schemas.microsoft.com/office/word/2010/wordprocessingCanvas" xmlns:cx="http://schemas.microsoft.com/office/drawing/2014/chartex" xmlns:cx1="http://schemas.microsoft.com/office/drawing/2015/9/8/chartex" xmlns:cx2="http://schemas.microsoft.com/office/drawing/2015/10/21/chartex" xmlns:cx3="http://schemas.microsoft.com/office/drawing/2016/5/9/chartex" xmlns:cx4="http://schemas.microsoft.com/office/drawing/2016/5/10/chartex" xmlns:cx5="http://schemas.microsoft.com/office/drawing/2016/5/11/chartex" xmlns:cx6="http://schemas.microsoft.com/office/drawing/2016/5/12/chartex" xmlns:cx7="http://schemas.microsoft.com/office/drawing/2016/5/13/chartex" xmlns:cx8="http://schemas.microsoft.com/office/drawing/2016/5/14/chartex" xmlns:mc="http://schemas.openxmlformats.org/markup-compatibility/2006" xmlns:aink="http://schemas.microsoft.com/office/drawing/2016/ink" xmlns:am3d="http://schemas.microsoft.com/office/drawing/2017/model3d" xmlns:o="urn:schemas-microsoft-com:office:office" xmlns:r="http://schemas.openxmlformats.org/officeDocument/2006/relationships" xmlns:m="http://schemas.openxmlformats.org/officeDocument/2006/math" xmlns:v="urn:schemas-microsoft-com:vml" xmlns:wp14="http://schemas.microsoft.com/office/word/2010/wordprocessingDrawing" xmlns:wp="http://schemas.openxmlformats.org/drawingml/2006/wordprocessingDrawing" xmlns:w10="urn:schemas-microsoft-com:office:word" xmlns:w="http://schemas.openxmlformats.org/wordprocessingml/2006/main" xmlns:w14="http://schemas.microsoft.com/office/word/2010/wordml" xmlns:w15="http://schemas.microsoft.com/office/word/2012/wordml" xmlns:w16cex="http://schemas.microsoft.com/office/word/2018/wordml/cex" xmlns:w16cid="http://schemas.microsoft.com/office/word/2016/wordml/cid" xmlns:w16="http://schemas.microsoft.com/office/word/2018/wordml" xmlns:w16se="http://schemas.microsoft.com/office/word/2015/wordml/symex" xmlns:wpg="http://schemas.microsoft.com/office/word/2010/wordprocessingGroup" xmlns:wpi="http://schemas.microsoft.com/office/word/2010/wordprocessingInk" xmlns:wne="http://schemas.microsoft.com/office/word/2006/wordml" xmlns:wps="http://schemas.microsoft.com/office/word/2010/wordprocessingShape" mc:Ignorable="w14 w15 w16se w16cid w16 w16cex wp14">
   <w:endnote w:type="separator" w:id="-1">
     <w:p>
       <w:pPr>
@@ -3572,7 +3615,7 @@
 </file>
 
 <file path=word/footnotes.xml><?xml version="1.0" encoding="utf-8"?>
-<w:footnotes xmlns:wpc="http://schemas.microsoft.com/office/word/2010/wordprocessingCanvas" xmlns:cx="http://schemas.microsoft.com/office/drawing/2014/chartex" xmlns:cx1="http://schemas.microsoft.com/office/drawing/2015/9/8/chartex" xmlns:cx2="http://schemas.microsoft.com/office/drawing/2015/10/21/chartex" xmlns:cx3="http://schemas.microsoft.com/office/drawing/2016/5/9/chartex" xmlns:cx4="http://schemas.microsoft.com/office/drawing/2016/5/10/chartex" xmlns:cx5="http://schemas.microsoft.com/office/drawing/2016/5/11/chartex" xmlns:cx6="http://schemas.microsoft.com/office/drawing/2016/5/12/chartex" xmlns:cx7="http://schemas.microsoft.com/office/drawing/2016/5/13/chartex" xmlns:cx8="http://schemas.microsoft.com/office/drawing/2016/5/14/chartex" xmlns:mc="http://schemas.openxmlformats.org/markup-compatibility/2006" xmlns:aink="http://schemas.microsoft.com/office/drawing/2016/ink" xmlns:am3d="http://schemas.microsoft.com/office/drawing/2017/model3d" xmlns:o="urn:schemas-microsoft-com:office:office" xmlns:r="http://schemas.openxmlformats.org/officeDocument/2006/relationships" xmlns:m="http://schemas.openxmlformats.org/officeDocument/2006/math" xmlns:v="urn:schemas-microsoft-com:vml" xmlns:wp14="http://schemas.microsoft.com/office/word/2010/wordprocessingDrawing" xmlns:wp="http://schemas.openxmlformats.org/drawingml/2006/wordprocessingDrawing" xmlns:w10="urn:schemas-microsoft-com:office:word" xmlns:w="http://schemas.openxmlformats.org/wordprocessingml/2006/main" xmlns:w14="http://schemas.microsoft.com/office/word/2010/wordml" xmlns:w15="http://schemas.microsoft.com/office/word/2012/wordml" xmlns:w16cid="http://schemas.microsoft.com/office/word/2016/wordml/cid" xmlns:w16se="http://schemas.microsoft.com/office/word/2015/wordml/symex" xmlns:wpg="http://schemas.microsoft.com/office/word/2010/wordprocessingGroup" xmlns:wpi="http://schemas.microsoft.com/office/word/2010/wordprocessingInk" xmlns:wne="http://schemas.microsoft.com/office/word/2006/wordml" xmlns:wps="http://schemas.microsoft.com/office/word/2010/wordprocessingShape" mc:Ignorable="w14 w15 w16se w16cid wp14">
+<w:footnotes xmlns:wpc="http://schemas.microsoft.com/office/word/2010/wordprocessingCanvas" xmlns:cx="http://schemas.microsoft.com/office/drawing/2014/chartex" xmlns:cx1="http://schemas.microsoft.com/office/drawing/2015/9/8/chartex" xmlns:cx2="http://schemas.microsoft.com/office/drawing/2015/10/21/chartex" xmlns:cx3="http://schemas.microsoft.com/office/drawing/2016/5/9/chartex" xmlns:cx4="http://schemas.microsoft.com/office/drawing/2016/5/10/chartex" xmlns:cx5="http://schemas.microsoft.com/office/drawing/2016/5/11/chartex" xmlns:cx6="http://schemas.microsoft.com/office/drawing/2016/5/12/chartex" xmlns:cx7="http://schemas.microsoft.com/office/drawing/2016/5/13/chartex" xmlns:cx8="http://schemas.microsoft.com/office/drawing/2016/5/14/chartex" xmlns:mc="http://schemas.openxmlformats.org/markup-compatibility/2006" xmlns:aink="http://schemas.microsoft.com/office/drawing/2016/ink" xmlns:am3d="http://schemas.microsoft.com/office/drawing/2017/model3d" xmlns:o="urn:schemas-microsoft-com:office:office" xmlns:r="http://schemas.openxmlformats.org/officeDocument/2006/relationships" xmlns:m="http://schemas.openxmlformats.org/officeDocument/2006/math" xmlns:v="urn:schemas-microsoft-com:vml" xmlns:wp14="http://schemas.microsoft.com/office/word/2010/wordprocessingDrawing" xmlns:wp="http://schemas.openxmlformats.org/drawingml/2006/wordprocessingDrawing" xmlns:w10="urn:schemas-microsoft-com:office:word" xmlns:w="http://schemas.openxmlformats.org/wordprocessingml/2006/main" xmlns:w14="http://schemas.microsoft.com/office/word/2010/wordml" xmlns:w15="http://schemas.microsoft.com/office/word/2012/wordml" xmlns:w16cex="http://schemas.microsoft.com/office/word/2018/wordml/cex" xmlns:w16cid="http://schemas.microsoft.com/office/word/2016/wordml/cid" xmlns:w16="http://schemas.microsoft.com/office/word/2018/wordml" xmlns:w16se="http://schemas.microsoft.com/office/word/2015/wordml/symex" xmlns:wpg="http://schemas.microsoft.com/office/word/2010/wordprocessingGroup" xmlns:wpi="http://schemas.microsoft.com/office/word/2010/wordprocessingInk" xmlns:wne="http://schemas.microsoft.com/office/word/2006/wordml" xmlns:wps="http://schemas.microsoft.com/office/word/2010/wordprocessingShape" mc:Ignorable="w14 w15 w16se w16cid w16 w16cex wp14">
   <w:footnote w:type="separator" w:id="-1">
     <w:p>
       <w:pPr>
@@ -3597,7 +3640,7 @@
 </file>
 
 <file path=word/numbering.xml><?xml version="1.0" encoding="utf-8"?>
-<w:numbering xmlns:wpc="http://schemas.microsoft.com/office/word/2010/wordprocessingCanvas" xmlns:cx="http://schemas.microsoft.com/office/drawing/2014/chartex" xmlns:cx1="http://schemas.microsoft.com/office/drawing/2015/9/8/chartex" xmlns:cx2="http://schemas.microsoft.com/office/drawing/2015/10/21/chartex" xmlns:cx3="http://schemas.microsoft.com/office/drawing/2016/5/9/chartex" xmlns:cx4="http://schemas.microsoft.com/office/drawing/2016/5/10/chartex" xmlns:cx5="http://schemas.microsoft.com/office/drawing/2016/5/11/chartex" xmlns:cx6="http://schemas.microsoft.com/office/drawing/2016/5/12/chartex" xmlns:cx7="http://schemas.microsoft.com/office/drawing/2016/5/13/chartex" xmlns:cx8="http://schemas.microsoft.com/office/drawing/2016/5/14/chartex" xmlns:mc="http://schemas.openxmlformats.org/markup-compatibility/2006" xmlns:aink="http://schemas.microsoft.com/office/drawing/2016/ink" xmlns:am3d="http://schemas.microsoft.com/office/drawing/2017/model3d" xmlns:o="urn:schemas-microsoft-com:office:office" xmlns:r="http://schemas.openxmlformats.org/officeDocument/2006/relationships" xmlns:m="http://schemas.openxmlformats.org/officeDocument/2006/math" xmlns:v="urn:schemas-microsoft-com:vml" xmlns:wp14="http://schemas.microsoft.com/office/word/2010/wordprocessingDrawing" xmlns:wp="http://schemas.openxmlformats.org/drawingml/2006/wordprocessingDrawing" xmlns:w10="urn:schemas-microsoft-com:office:word" xmlns:w="http://schemas.openxmlformats.org/wordprocessingml/2006/main" xmlns:w14="http://schemas.microsoft.com/office/word/2010/wordml" xmlns:w15="http://schemas.microsoft.com/office/word/2012/wordml" xmlns:w16cid="http://schemas.microsoft.com/office/word/2016/wordml/cid" xmlns:w16se="http://schemas.microsoft.com/office/word/2015/wordml/symex" xmlns:wpg="http://schemas.microsoft.com/office/word/2010/wordprocessingGroup" xmlns:wpi="http://schemas.microsoft.com/office/word/2010/wordprocessingInk" xmlns:wne="http://schemas.microsoft.com/office/word/2006/wordml" xmlns:wps="http://schemas.microsoft.com/office/word/2010/wordprocessingShape" mc:Ignorable="w14 w15 w16se w16cid wp14">
+<w:numbering xmlns:wpc="http://schemas.microsoft.com/office/word/2010/wordprocessingCanvas" xmlns:cx="http://schemas.microsoft.com/office/drawing/2014/chartex" xmlns:cx1="http://schemas.microsoft.com/office/drawing/2015/9/8/chartex" xmlns:cx2="http://schemas.microsoft.com/office/drawing/2015/10/21/chartex" xmlns:cx3="http://schemas.microsoft.com/office/drawing/2016/5/9/chartex" xmlns:cx4="http://schemas.microsoft.com/office/drawing/2016/5/10/chartex" xmlns:cx5="http://schemas.microsoft.com/office/drawing/2016/5/11/chartex" xmlns:cx6="http://schemas.microsoft.com/office/drawing/2016/5/12/chartex" xmlns:cx7="http://schemas.microsoft.com/office/drawing/2016/5/13/chartex" xmlns:cx8="http://schemas.microsoft.com/office/drawing/2016/5/14/chartex" xmlns:mc="http://schemas.openxmlformats.org/markup-compatibility/2006" xmlns:aink="http://schemas.microsoft.com/office/drawing/2016/ink" xmlns:am3d="http://schemas.microsoft.com/office/drawing/2017/model3d" xmlns:o="urn:schemas-microsoft-com:office:office" xmlns:r="http://schemas.openxmlformats.org/officeDocument/2006/relationships" xmlns:m="http://schemas.openxmlformats.org/officeDocument/2006/math" xmlns:v="urn:schemas-microsoft-com:vml" xmlns:wp14="http://schemas.microsoft.com/office/word/2010/wordprocessingDrawing" xmlns:wp="http://schemas.openxmlformats.org/drawingml/2006/wordprocessingDrawing" xmlns:w10="urn:schemas-microsoft-com:office:word" xmlns:w="http://schemas.openxmlformats.org/wordprocessingml/2006/main" xmlns:w14="http://schemas.microsoft.com/office/word/2010/wordml" xmlns:w15="http://schemas.microsoft.com/office/word/2012/wordml" xmlns:w16cex="http://schemas.microsoft.com/office/word/2018/wordml/cex" xmlns:w16cid="http://schemas.microsoft.com/office/word/2016/wordml/cid" xmlns:w16="http://schemas.microsoft.com/office/word/2018/wordml" xmlns:w16se="http://schemas.microsoft.com/office/word/2015/wordml/symex" xmlns:wpg="http://schemas.microsoft.com/office/word/2010/wordprocessingGroup" xmlns:wpi="http://schemas.microsoft.com/office/word/2010/wordprocessingInk" xmlns:wne="http://schemas.microsoft.com/office/word/2006/wordml" xmlns:wps="http://schemas.microsoft.com/office/word/2010/wordprocessingShape" mc:Ignorable="w14 w15 w16se w16cid w16 w16cex wp14">
   <w:abstractNum w:abstractNumId="0" w15:restartNumberingAfterBreak="0">
     <w:nsid w:val="FFFFFF89"/>
     <w:multiLevelType w:val="singleLevel"/>
@@ -4294,7 +4337,7 @@
 </file>
 
 <file path=word/styles.xml><?xml version="1.0" encoding="utf-8"?>
-<w:styles xmlns:mc="http://schemas.openxmlformats.org/markup-compatibility/2006" xmlns:r="http://schemas.openxmlformats.org/officeDocument/2006/relationships" xmlns:w="http://schemas.openxmlformats.org/wordprocessingml/2006/main" xmlns:w14="http://schemas.microsoft.com/office/word/2010/wordml" xmlns:w15="http://schemas.microsoft.com/office/word/2012/wordml" xmlns:w16cid="http://schemas.microsoft.com/office/word/2016/wordml/cid" xmlns:w16se="http://schemas.microsoft.com/office/word/2015/wordml/symex" mc:Ignorable="w14 w15 w16se w16cid">
+<w:styles xmlns:mc="http://schemas.openxmlformats.org/markup-compatibility/2006" xmlns:r="http://schemas.openxmlformats.org/officeDocument/2006/relationships" xmlns:w="http://schemas.openxmlformats.org/wordprocessingml/2006/main" xmlns:w14="http://schemas.microsoft.com/office/word/2010/wordml" xmlns:w15="http://schemas.microsoft.com/office/word/2012/wordml" xmlns:w16cex="http://schemas.microsoft.com/office/word/2018/wordml/cex" xmlns:w16cid="http://schemas.microsoft.com/office/word/2016/wordml/cid" xmlns:w16="http://schemas.microsoft.com/office/word/2018/wordml" xmlns:w16se="http://schemas.microsoft.com/office/word/2015/wordml/symex" mc:Ignorable="w14 w15 w16se w16cid w16 w16cex">
   <w:docDefaults>
     <w:rPrDefault>
       <w:rPr>

</xml_diff>